<commit_message>
Update the links file
</commit_message>
<xml_diff>
--- a/Links.docx
+++ b/Links.docx
@@ -19,8 +19,13 @@
     </w:p>
     <w:p>
       <w:r>
-        <w:t>Figma Work Space</w:t>
+        <w:t xml:space="preserve">Figma </w:t>
       </w:r>
+      <w:proofErr w:type="gramStart"/>
+      <w:r>
+        <w:t>Work Space</w:t>
+      </w:r>
+      <w:proofErr w:type="gramEnd"/>
     </w:p>
     <w:p>
       <w:hyperlink r:id="rId5" w:history="1">
@@ -49,6 +54,26 @@
       <w:r>
         <w:tab/>
       </w:r>
+    </w:p>
+    <w:p>
+      <w:proofErr w:type="spellStart"/>
+      <w:r>
+        <w:t>UseCase</w:t>
+      </w:r>
+      <w:proofErr w:type="spellEnd"/>
+      <w:r>
+        <w:t xml:space="preserve"> UML </w:t>
+      </w:r>
+    </w:p>
+    <w:p>
+      <w:hyperlink r:id="rId7" w:history="1">
+        <w:r>
+          <w:rPr>
+            <w:rStyle w:val="Hyperlink"/>
+          </w:rPr>
+          <w:t>https://lucid.app/lucidchart/3a882dd1-20ad-41d5-8043-2cad9f5706dd/edit?invitationId=inv_d2bd2de4-0b47-46c2-9953-90111819a697&amp;page=0_0#</w:t>
+        </w:r>
+      </w:hyperlink>
     </w:p>
     <w:sectPr>
       <w:pgSz w:w="12240" w:h="15840"/>

</xml_diff>